<commit_message>
q3 in progress: vectors.py, main_q3.py
</commit_message>
<xml_diff>
--- a/HW8/hw8.docx
+++ b/HW8/hw8.docx
@@ -23,19 +23,7 @@
       </w:pPr>
       <w:r>
         <w:rPr/>
-        <w:t xml:space="preserve">Michael Roylance </w:t>
-      </w:r>
-      <w:r>
-        <w:rPr/>
-        <w:t>(roylance@uw.edu)</w:t>
-      </w:r>
-      <w:r>
-        <w:rPr/>
-        <w:t xml:space="preserve">, Olga Whelan </w:t>
-      </w:r>
-      <w:r>
-        <w:rPr/>
-        <w:t>(olgaw@uw.edu)</w:t>
+        <w:t>Michael Roylance (roylance@uw.edu), Olga Whelan (olgaw@uw.edu)</w:t>
       </w:r>
     </w:p>
     <w:p>
@@ -59,13 +47,20 @@
           <w:b/>
           <w:bCs/>
         </w:rPr>
-        <w:t>Q1</w:t>
+        <w:t xml:space="preserve">Table </w:t>
+      </w:r>
+      <w:r>
+        <w:rPr>
+          <w:b/>
+          <w:bCs/>
+        </w:rPr>
+        <w:t>1</w:t>
       </w:r>
     </w:p>
     <w:tbl>
       <w:tblPr>
         <w:jc w:val="left"/>
-        <w:tblInd w:type="dxa" w:w="-108"/>
+        <w:tblInd w:type="dxa" w:w="-324"/>
         <w:tblBorders>
           <w:top w:color="000001" w:space="0" w:sz="2" w:val="single"/>
           <w:left w:color="000001" w:space="0" w:sz="2" w:val="single"/>
@@ -600,6 +595,385 @@
             <w:r>
               <w:rPr/>
               <w:t>0.7633333333333333</w:t>
+            </w:r>
+          </w:p>
+        </w:tc>
+      </w:tr>
+    </w:tbl>
+    <w:p>
+      <w:pPr>
+        <w:pStyle w:val="style0"/>
+        <w:spacing w:after="86" w:before="86" w:line="360" w:lineRule="auto"/>
+        <w:contextualSpacing/>
+      </w:pPr>
+      <w:r>
+        <w:rPr/>
+      </w:r>
+    </w:p>
+    <w:p>
+      <w:pPr>
+        <w:pStyle w:val="style0"/>
+        <w:spacing w:after="86" w:before="86" w:line="360" w:lineRule="auto"/>
+        <w:contextualSpacing/>
+      </w:pPr>
+      <w:r>
+        <w:rPr/>
+      </w:r>
+    </w:p>
+    <w:p>
+      <w:pPr>
+        <w:pStyle w:val="style0"/>
+        <w:spacing w:after="86" w:before="86" w:line="360" w:lineRule="auto"/>
+        <w:contextualSpacing/>
+      </w:pPr>
+      <w:r>
+        <w:rPr>
+          <w:b/>
+          <w:bCs/>
+        </w:rPr>
+        <w:t xml:space="preserve">Table </w:t>
+      </w:r>
+      <w:r>
+        <w:rPr>
+          <w:b/>
+          <w:bCs/>
+        </w:rPr>
+        <w:t>2</w:t>
+      </w:r>
+    </w:p>
+    <w:tbl>
+      <w:tblPr>
+        <w:jc w:val="left"/>
+        <w:tblInd w:type="dxa" w:w="-310"/>
+        <w:tblBorders>
+          <w:top w:color="000001" w:space="0" w:sz="2" w:val="single"/>
+          <w:left w:color="000001" w:space="0" w:sz="2" w:val="single"/>
+          <w:bottom w:color="000001" w:space="0" w:sz="2" w:val="single"/>
+        </w:tblBorders>
+      </w:tblPr>
+      <w:tblGrid>
+        <w:gridCol w:w="3342"/>
+        <w:gridCol w:w="3332"/>
+        <w:gridCol w:w="3301"/>
+      </w:tblGrid>
+      <w:tr>
+        <w:trPr>
+          <w:cantSplit w:val="false"/>
+        </w:trPr>
+        <w:tc>
+          <w:tcPr>
+            <w:tcW w:type="dxa" w:w="3342"/>
+            <w:tcBorders>
+              <w:top w:color="000001" w:space="0" w:sz="2" w:val="single"/>
+              <w:left w:color="000001" w:space="0" w:sz="2" w:val="single"/>
+              <w:bottom w:color="000001" w:space="0" w:sz="2" w:val="single"/>
+            </w:tcBorders>
+            <w:shd w:fill="FFFFFF" w:val="clear"/>
+            <w:tcMar>
+              <w:top w:type="dxa" w:w="0"/>
+              <w:left w:type="dxa" w:w="108"/>
+              <w:bottom w:type="dxa" w:w="0"/>
+              <w:right w:type="dxa" w:w="108"/>
+            </w:tcMar>
+          </w:tcPr>
+          <w:p>
+            <w:pPr>
+              <w:pStyle w:val="style20"/>
+            </w:pPr>
+            <w:r>
+              <w:rPr/>
+            </w:r>
+          </w:p>
+        </w:tc>
+        <w:tc>
+          <w:tcPr>
+            <w:tcW w:type="dxa" w:w="3332"/>
+            <w:tcBorders>
+              <w:top w:color="000001" w:space="0" w:sz="2" w:val="single"/>
+              <w:left w:color="000001" w:space="0" w:sz="2" w:val="single"/>
+              <w:bottom w:color="000001" w:space="0" w:sz="2" w:val="single"/>
+            </w:tcBorders>
+            <w:shd w:fill="FFFFFF" w:val="clear"/>
+            <w:tcMar>
+              <w:top w:type="dxa" w:w="0"/>
+              <w:left w:type="dxa" w:w="108"/>
+              <w:bottom w:type="dxa" w:w="0"/>
+              <w:right w:type="dxa" w:w="108"/>
+            </w:tcMar>
+          </w:tcPr>
+          <w:p>
+            <w:pPr>
+              <w:pStyle w:val="style20"/>
+              <w:jc w:val="center"/>
+            </w:pPr>
+            <w:r>
+              <w:rPr/>
+              <w:t>Training accuracy</w:t>
+            </w:r>
+          </w:p>
+        </w:tc>
+        <w:tc>
+          <w:tcPr>
+            <w:tcW w:type="dxa" w:w="3301"/>
+            <w:tcBorders>
+              <w:top w:color="000001" w:space="0" w:sz="2" w:val="single"/>
+              <w:left w:color="000001" w:space="0" w:sz="2" w:val="single"/>
+              <w:bottom w:color="000001" w:space="0" w:sz="2" w:val="single"/>
+              <w:right w:color="000001" w:space="0" w:sz="2" w:val="single"/>
+            </w:tcBorders>
+            <w:shd w:fill="FFFFFF" w:val="clear"/>
+            <w:tcMar>
+              <w:top w:type="dxa" w:w="0"/>
+              <w:left w:type="dxa" w:w="108"/>
+              <w:bottom w:type="dxa" w:w="0"/>
+              <w:right w:type="dxa" w:w="108"/>
+            </w:tcMar>
+          </w:tcPr>
+          <w:p>
+            <w:pPr>
+              <w:pStyle w:val="style20"/>
+              <w:jc w:val="center"/>
+            </w:pPr>
+            <w:r>
+              <w:rPr/>
+              <w:t>Test accuracy</w:t>
+            </w:r>
+          </w:p>
+        </w:tc>
+      </w:tr>
+      <w:tr>
+        <w:trPr>
+          <w:cantSplit w:val="false"/>
+        </w:trPr>
+        <w:tc>
+          <w:tcPr>
+            <w:tcW w:type="dxa" w:w="3342"/>
+            <w:tcBorders>
+              <w:left w:color="000001" w:space="0" w:sz="2" w:val="single"/>
+              <w:bottom w:color="000001" w:space="0" w:sz="2" w:val="single"/>
+            </w:tcBorders>
+            <w:shd w:fill="FFFFFF" w:val="clear"/>
+            <w:tcMar>
+              <w:top w:type="dxa" w:w="0"/>
+              <w:left w:type="dxa" w:w="108"/>
+              <w:bottom w:type="dxa" w:w="0"/>
+              <w:right w:type="dxa" w:w="108"/>
+            </w:tcMar>
+          </w:tcPr>
+          <w:p>
+            <w:pPr>
+              <w:pStyle w:val="style20"/>
+            </w:pPr>
+            <w:r>
+              <w:rPr/>
+              <w:t>three talk.politics.* groups</w:t>
+            </w:r>
+          </w:p>
+        </w:tc>
+        <w:tc>
+          <w:tcPr>
+            <w:tcW w:type="dxa" w:w="3332"/>
+            <w:tcBorders>
+              <w:left w:color="000001" w:space="0" w:sz="2" w:val="single"/>
+              <w:bottom w:color="000001" w:space="0" w:sz="2" w:val="single"/>
+            </w:tcBorders>
+            <w:shd w:fill="FFFFFF" w:val="clear"/>
+            <w:tcMar>
+              <w:top w:type="dxa" w:w="0"/>
+              <w:left w:type="dxa" w:w="108"/>
+              <w:bottom w:type="dxa" w:w="0"/>
+              <w:right w:type="dxa" w:w="108"/>
+            </w:tcMar>
+          </w:tcPr>
+          <w:p>
+            <w:pPr>
+              <w:pStyle w:val="style20"/>
+            </w:pPr>
+            <w:r>
+              <w:rPr/>
+            </w:r>
+          </w:p>
+        </w:tc>
+        <w:tc>
+          <w:tcPr>
+            <w:tcW w:type="dxa" w:w="3301"/>
+            <w:tcBorders>
+              <w:left w:color="000001" w:space="0" w:sz="2" w:val="single"/>
+              <w:bottom w:color="000001" w:space="0" w:sz="2" w:val="single"/>
+              <w:right w:color="000001" w:space="0" w:sz="2" w:val="single"/>
+            </w:tcBorders>
+            <w:shd w:fill="FFFFFF" w:val="clear"/>
+            <w:tcMar>
+              <w:top w:type="dxa" w:w="0"/>
+              <w:left w:type="dxa" w:w="108"/>
+              <w:bottom w:type="dxa" w:w="0"/>
+              <w:right w:type="dxa" w:w="108"/>
+            </w:tcMar>
+          </w:tcPr>
+          <w:p>
+            <w:pPr>
+              <w:pStyle w:val="style20"/>
+            </w:pPr>
+            <w:r>
+              <w:rPr/>
+            </w:r>
+          </w:p>
+        </w:tc>
+      </w:tr>
+      <w:tr>
+        <w:trPr>
+          <w:cantSplit w:val="false"/>
+        </w:trPr>
+        <w:tc>
+          <w:tcPr>
+            <w:tcW w:type="dxa" w:w="3342"/>
+            <w:tcBorders>
+              <w:left w:color="000001" w:space="0" w:sz="2" w:val="single"/>
+              <w:bottom w:color="000001" w:space="0" w:sz="2" w:val="single"/>
+            </w:tcBorders>
+            <w:shd w:fill="FFFFFF" w:val="clear"/>
+            <w:tcMar>
+              <w:top w:type="dxa" w:w="0"/>
+              <w:left w:type="dxa" w:w="108"/>
+              <w:bottom w:type="dxa" w:w="0"/>
+              <w:right w:type="dxa" w:w="108"/>
+            </w:tcMar>
+          </w:tcPr>
+          <w:p>
+            <w:pPr>
+              <w:pStyle w:val="style20"/>
+            </w:pPr>
+            <w:r>
+              <w:rPr/>
+              <w:t>four sci.* groups</w:t>
+            </w:r>
+          </w:p>
+        </w:tc>
+        <w:tc>
+          <w:tcPr>
+            <w:tcW w:type="dxa" w:w="3332"/>
+            <w:tcBorders>
+              <w:left w:color="000001" w:space="0" w:sz="2" w:val="single"/>
+              <w:bottom w:color="000001" w:space="0" w:sz="2" w:val="single"/>
+            </w:tcBorders>
+            <w:shd w:fill="FFFFFF" w:val="clear"/>
+            <w:tcMar>
+              <w:top w:type="dxa" w:w="0"/>
+              <w:left w:type="dxa" w:w="108"/>
+              <w:bottom w:type="dxa" w:w="0"/>
+              <w:right w:type="dxa" w:w="108"/>
+            </w:tcMar>
+          </w:tcPr>
+          <w:p>
+            <w:pPr>
+              <w:pStyle w:val="style20"/>
+            </w:pPr>
+            <w:r>
+              <w:rPr/>
+            </w:r>
+          </w:p>
+        </w:tc>
+        <w:tc>
+          <w:tcPr>
+            <w:tcW w:type="dxa" w:w="3301"/>
+            <w:tcBorders>
+              <w:left w:color="000001" w:space="0" w:sz="2" w:val="single"/>
+              <w:bottom w:color="000001" w:space="0" w:sz="2" w:val="single"/>
+              <w:right w:color="000001" w:space="0" w:sz="2" w:val="single"/>
+            </w:tcBorders>
+            <w:shd w:fill="FFFFFF" w:val="clear"/>
+            <w:tcMar>
+              <w:top w:type="dxa" w:w="0"/>
+              <w:left w:type="dxa" w:w="108"/>
+              <w:bottom w:type="dxa" w:w="0"/>
+              <w:right w:type="dxa" w:w="108"/>
+            </w:tcMar>
+          </w:tcPr>
+          <w:p>
+            <w:pPr>
+              <w:pStyle w:val="style20"/>
+            </w:pPr>
+            <w:r>
+              <w:rPr/>
+            </w:r>
+          </w:p>
+        </w:tc>
+      </w:tr>
+      <w:tr>
+        <w:trPr>
+          <w:cantSplit w:val="false"/>
+        </w:trPr>
+        <w:tc>
+          <w:tcPr>
+            <w:tcW w:type="dxa" w:w="3342"/>
+            <w:tcBorders>
+              <w:left w:color="000001" w:space="0" w:sz="2" w:val="single"/>
+              <w:bottom w:color="000001" w:space="0" w:sz="2" w:val="single"/>
+            </w:tcBorders>
+            <w:shd w:fill="FFFFFF" w:val="clear"/>
+            <w:tcMar>
+              <w:top w:type="dxa" w:w="0"/>
+              <w:left w:type="dxa" w:w="108"/>
+              <w:bottom w:type="dxa" w:w="0"/>
+              <w:right w:type="dxa" w:w="108"/>
+            </w:tcMar>
+          </w:tcPr>
+          <w:p>
+            <w:pPr>
+              <w:pStyle w:val="style20"/>
+            </w:pPr>
+            <w:r>
+              <w:rPr/>
+              <w:t>four rec.* groups</w:t>
+            </w:r>
+          </w:p>
+        </w:tc>
+        <w:tc>
+          <w:tcPr>
+            <w:tcW w:type="dxa" w:w="3332"/>
+            <w:tcBorders>
+              <w:left w:color="000001" w:space="0" w:sz="2" w:val="single"/>
+              <w:bottom w:color="000001" w:space="0" w:sz="2" w:val="single"/>
+            </w:tcBorders>
+            <w:shd w:fill="FFFFFF" w:val="clear"/>
+            <w:tcMar>
+              <w:top w:type="dxa" w:w="0"/>
+              <w:left w:type="dxa" w:w="108"/>
+              <w:bottom w:type="dxa" w:w="0"/>
+              <w:right w:type="dxa" w:w="108"/>
+            </w:tcMar>
+          </w:tcPr>
+          <w:p>
+            <w:pPr>
+              <w:pStyle w:val="style20"/>
+            </w:pPr>
+            <w:r>
+              <w:rPr/>
+            </w:r>
+          </w:p>
+        </w:tc>
+        <w:tc>
+          <w:tcPr>
+            <w:tcW w:type="dxa" w:w="3301"/>
+            <w:tcBorders>
+              <w:left w:color="000001" w:space="0" w:sz="2" w:val="single"/>
+              <w:bottom w:color="000001" w:space="0" w:sz="2" w:val="single"/>
+              <w:right w:color="000001" w:space="0" w:sz="2" w:val="single"/>
+            </w:tcBorders>
+            <w:shd w:fill="FFFFFF" w:val="clear"/>
+            <w:tcMar>
+              <w:top w:type="dxa" w:w="0"/>
+              <w:left w:type="dxa" w:w="108"/>
+              <w:bottom w:type="dxa" w:w="0"/>
+              <w:right w:type="dxa" w:w="108"/>
+            </w:tcMar>
+          </w:tcPr>
+          <w:p>
+            <w:pPr>
+              <w:pStyle w:val="style20"/>
+            </w:pPr>
+            <w:r>
+              <w:rPr/>
             </w:r>
           </w:p>
         </w:tc>

</xml_diff>

<commit_message>
new output with me-model and new accuracies
</commit_message>
<xml_diff>
--- a/HW8/hw8.docx
+++ b/HW8/hw8.docx
@@ -6,23 +6,19 @@
       <w:pPr>
         <w:pStyle w:val="style0"/>
         <w:spacing w:after="86" w:before="86" w:line="360" w:lineRule="auto"/>
-        <w:contextualSpacing/>
+        <w:contextualSpacing w:val="false"/>
         <w:jc w:val="center"/>
       </w:pPr>
       <w:r>
         <w:rPr/>
-        <w:t xml:space="preserve">Ling570 </w:t>
-      </w:r>
-      <w:r>
-        <w:rPr/>
-        <w:t>Hw8</w:t>
+        <w:t>Ling570 Hw8</w:t>
       </w:r>
     </w:p>
     <w:p>
       <w:pPr>
         <w:pStyle w:val="style0"/>
         <w:spacing w:after="86" w:before="86" w:line="360" w:lineRule="auto"/>
-        <w:contextualSpacing/>
+        <w:contextualSpacing w:val="false"/>
         <w:jc w:val="center"/>
       </w:pPr>
       <w:r>
@@ -34,7 +30,7 @@
       <w:pPr>
         <w:pStyle w:val="style0"/>
         <w:spacing w:after="86" w:before="86" w:line="360" w:lineRule="auto"/>
-        <w:contextualSpacing/>
+        <w:contextualSpacing w:val="false"/>
       </w:pPr>
       <w:r>
         <w:rPr/>
@@ -57,7 +53,7 @@
     <w:tbl>
       <w:tblPr>
         <w:jc w:val="left"/>
-        <w:tblInd w:type="dxa" w:w="-432"/>
+        <w:tblInd w:type="dxa" w:w="2"/>
         <w:tblBorders>
           <w:top w:color="000001" w:space="0" w:sz="2" w:val="single"/>
           <w:left w:color="000001" w:space="0" w:sz="2" w:val="single"/>
@@ -65,9 +61,9 @@
         </w:tblBorders>
       </w:tblPr>
       <w:tblGrid>
-        <w:gridCol w:w="3324"/>
-        <w:gridCol w:w="3324"/>
-        <w:gridCol w:w="3324"/>
+        <w:gridCol w:w="2775"/>
+        <w:gridCol w:w="3321"/>
+        <w:gridCol w:w="3334"/>
       </w:tblGrid>
       <w:tr>
         <w:trPr>
@@ -75,7 +71,7 @@
         </w:trPr>
         <w:tc>
           <w:tcPr>
-            <w:tcW w:type="dxa" w:w="3324"/>
+            <w:tcW w:type="dxa" w:w="2775"/>
             <w:tcBorders>
               <w:top w:color="000001" w:space="0" w:sz="2" w:val="single"/>
               <w:left w:color="000001" w:space="0" w:sz="2" w:val="single"/>
@@ -103,7 +99,7 @@
         </w:tc>
         <w:tc>
           <w:tcPr>
-            <w:tcW w:type="dxa" w:w="3324"/>
+            <w:tcW w:type="dxa" w:w="3321"/>
             <w:tcBorders>
               <w:top w:color="000001" w:space="0" w:sz="2" w:val="single"/>
               <w:left w:color="000001" w:space="0" w:sz="2" w:val="single"/>
@@ -132,7 +128,7 @@
         </w:tc>
         <w:tc>
           <w:tcPr>
-            <w:tcW w:type="dxa" w:w="3324"/>
+            <w:tcW w:type="dxa" w:w="3334"/>
             <w:tcBorders>
               <w:top w:color="000001" w:space="0" w:sz="2" w:val="single"/>
               <w:left w:color="000001" w:space="0" w:sz="2" w:val="single"/>
@@ -167,7 +163,7 @@
         </w:trPr>
         <w:tc>
           <w:tcPr>
-            <w:tcW w:type="dxa" w:w="3324"/>
+            <w:tcW w:type="dxa" w:w="2775"/>
             <w:tcBorders>
               <w:left w:color="000001" w:space="0" w:sz="2" w:val="single"/>
               <w:bottom w:color="000001" w:space="0" w:sz="2" w:val="single"/>
@@ -194,7 +190,7 @@
         </w:tc>
         <w:tc>
           <w:tcPr>
-            <w:tcW w:type="dxa" w:w="3324"/>
+            <w:tcW w:type="dxa" w:w="3321"/>
             <w:tcBorders>
               <w:left w:color="000001" w:space="0" w:sz="2" w:val="single"/>
               <w:bottom w:color="000001" w:space="0" w:sz="2" w:val="single"/>
@@ -221,7 +217,7 @@
         </w:tc>
         <w:tc>
           <w:tcPr>
-            <w:tcW w:type="dxa" w:w="3324"/>
+            <w:tcW w:type="dxa" w:w="3334"/>
             <w:tcBorders>
               <w:left w:color="000001" w:space="0" w:sz="2" w:val="single"/>
               <w:bottom w:color="000001" w:space="0" w:sz="2" w:val="single"/>
@@ -254,7 +250,7 @@
         </w:trPr>
         <w:tc>
           <w:tcPr>
-            <w:tcW w:type="dxa" w:w="3324"/>
+            <w:tcW w:type="dxa" w:w="2775"/>
             <w:tcBorders>
               <w:left w:color="000001" w:space="0" w:sz="2" w:val="single"/>
               <w:bottom w:color="000001" w:space="0" w:sz="2" w:val="single"/>
@@ -281,7 +277,7 @@
         </w:tc>
         <w:tc>
           <w:tcPr>
-            <w:tcW w:type="dxa" w:w="3324"/>
+            <w:tcW w:type="dxa" w:w="3321"/>
             <w:tcBorders>
               <w:left w:color="000001" w:space="0" w:sz="2" w:val="single"/>
               <w:bottom w:color="000001" w:space="0" w:sz="2" w:val="single"/>
@@ -308,7 +304,7 @@
         </w:tc>
         <w:tc>
           <w:tcPr>
-            <w:tcW w:type="dxa" w:w="3324"/>
+            <w:tcW w:type="dxa" w:w="3334"/>
             <w:tcBorders>
               <w:left w:color="000001" w:space="0" w:sz="2" w:val="single"/>
               <w:bottom w:color="000001" w:space="0" w:sz="2" w:val="single"/>
@@ -341,7 +337,7 @@
         </w:trPr>
         <w:tc>
           <w:tcPr>
-            <w:tcW w:type="dxa" w:w="3324"/>
+            <w:tcW w:type="dxa" w:w="2775"/>
             <w:tcBorders>
               <w:left w:color="000001" w:space="0" w:sz="2" w:val="single"/>
               <w:bottom w:color="000001" w:space="0" w:sz="2" w:val="single"/>
@@ -368,7 +364,7 @@
         </w:tc>
         <w:tc>
           <w:tcPr>
-            <w:tcW w:type="dxa" w:w="3324"/>
+            <w:tcW w:type="dxa" w:w="3321"/>
             <w:tcBorders>
               <w:left w:color="000001" w:space="0" w:sz="2" w:val="single"/>
               <w:bottom w:color="000001" w:space="0" w:sz="2" w:val="single"/>
@@ -395,7 +391,7 @@
         </w:tc>
         <w:tc>
           <w:tcPr>
-            <w:tcW w:type="dxa" w:w="3324"/>
+            <w:tcW w:type="dxa" w:w="3334"/>
             <w:tcBorders>
               <w:left w:color="000001" w:space="0" w:sz="2" w:val="single"/>
               <w:bottom w:color="000001" w:space="0" w:sz="2" w:val="single"/>
@@ -428,7 +424,7 @@
         </w:trPr>
         <w:tc>
           <w:tcPr>
-            <w:tcW w:type="dxa" w:w="3324"/>
+            <w:tcW w:type="dxa" w:w="2775"/>
             <w:tcBorders>
               <w:left w:color="000001" w:space="0" w:sz="2" w:val="single"/>
               <w:bottom w:color="000001" w:space="0" w:sz="2" w:val="single"/>
@@ -455,7 +451,7 @@
         </w:tc>
         <w:tc>
           <w:tcPr>
-            <w:tcW w:type="dxa" w:w="3324"/>
+            <w:tcW w:type="dxa" w:w="3321"/>
             <w:tcBorders>
               <w:left w:color="000001" w:space="0" w:sz="2" w:val="single"/>
               <w:bottom w:color="000001" w:space="0" w:sz="2" w:val="single"/>
@@ -482,7 +478,7 @@
         </w:tc>
         <w:tc>
           <w:tcPr>
-            <w:tcW w:type="dxa" w:w="3324"/>
+            <w:tcW w:type="dxa" w:w="3334"/>
             <w:tcBorders>
               <w:left w:color="000001" w:space="0" w:sz="2" w:val="single"/>
               <w:bottom w:color="000001" w:space="0" w:sz="2" w:val="single"/>
@@ -515,7 +511,7 @@
         </w:trPr>
         <w:tc>
           <w:tcPr>
-            <w:tcW w:type="dxa" w:w="3324"/>
+            <w:tcW w:type="dxa" w:w="2775"/>
             <w:tcBorders>
               <w:left w:color="000001" w:space="0" w:sz="2" w:val="single"/>
               <w:bottom w:color="000001" w:space="0" w:sz="2" w:val="single"/>
@@ -542,7 +538,7 @@
         </w:tc>
         <w:tc>
           <w:tcPr>
-            <w:tcW w:type="dxa" w:w="3324"/>
+            <w:tcW w:type="dxa" w:w="3321"/>
             <w:tcBorders>
               <w:left w:color="000001" w:space="0" w:sz="2" w:val="single"/>
               <w:bottom w:color="000001" w:space="0" w:sz="2" w:val="single"/>
@@ -569,7 +565,7 @@
         </w:tc>
         <w:tc>
           <w:tcPr>
-            <w:tcW w:type="dxa" w:w="3324"/>
+            <w:tcW w:type="dxa" w:w="3334"/>
             <w:tcBorders>
               <w:left w:color="000001" w:space="0" w:sz="2" w:val="single"/>
               <w:bottom w:color="000001" w:space="0" w:sz="2" w:val="single"/>
@@ -634,7 +630,7 @@
     <w:tbl>
       <w:tblPr>
         <w:jc w:val="left"/>
-        <w:tblInd w:type="dxa" w:w="-418"/>
+        <w:tblInd w:type="dxa" w:w="2"/>
         <w:tblBorders>
           <w:top w:color="000001" w:space="0" w:sz="2" w:val="single"/>
           <w:left w:color="000001" w:space="0" w:sz="2" w:val="single"/>
@@ -642,9 +638,9 @@
         </w:tblBorders>
       </w:tblPr>
       <w:tblGrid>
-        <w:gridCol w:w="3341"/>
+        <w:gridCol w:w="2818"/>
         <w:gridCol w:w="3332"/>
-        <w:gridCol w:w="3302"/>
+        <w:gridCol w:w="3300"/>
       </w:tblGrid>
       <w:tr>
         <w:trPr>
@@ -652,7 +648,7 @@
         </w:trPr>
         <w:tc>
           <w:tcPr>
-            <w:tcW w:type="dxa" w:w="3341"/>
+            <w:tcW w:type="dxa" w:w="2818"/>
             <w:tcBorders>
               <w:top w:color="000001" w:space="0" w:sz="2" w:val="single"/>
               <w:left w:color="000001" w:space="0" w:sz="2" w:val="single"/>
@@ -708,7 +704,7 @@
         </w:tc>
         <w:tc>
           <w:tcPr>
-            <w:tcW w:type="dxa" w:w="3302"/>
+            <w:tcW w:type="dxa" w:w="3300"/>
             <w:tcBorders>
               <w:top w:color="000001" w:space="0" w:sz="2" w:val="single"/>
               <w:left w:color="000001" w:space="0" w:sz="2" w:val="single"/>
@@ -743,7 +739,7 @@
         </w:trPr>
         <w:tc>
           <w:tcPr>
-            <w:tcW w:type="dxa" w:w="3341"/>
+            <w:tcW w:type="dxa" w:w="2818"/>
             <w:tcBorders>
               <w:left w:color="000001" w:space="0" w:sz="2" w:val="single"/>
               <w:bottom w:color="000001" w:space="0" w:sz="2" w:val="single"/>
@@ -791,13 +787,13 @@
             </w:pPr>
             <w:r>
               <w:rPr/>
-              <w:t>0.9703703703703703</w:t>
-            </w:r>
-          </w:p>
-        </w:tc>
-        <w:tc>
-          <w:tcPr>
-            <w:tcW w:type="dxa" w:w="3302"/>
+              <w:t>0.9685185185185186</w:t>
+            </w:r>
+          </w:p>
+        </w:tc>
+        <w:tc>
+          <w:tcPr>
+            <w:tcW w:type="dxa" w:w="3300"/>
             <w:tcBorders>
               <w:left w:color="000001" w:space="0" w:sz="2" w:val="single"/>
               <w:bottom w:color="000001" w:space="0" w:sz="2" w:val="single"/>
@@ -819,7 +815,7 @@
             </w:pPr>
             <w:r>
               <w:rPr/>
-              <w:t>0.8754208754208754</w:t>
+              <w:t>0.8316498316498316</w:t>
             </w:r>
           </w:p>
         </w:tc>
@@ -830,7 +826,7 @@
         </w:trPr>
         <w:tc>
           <w:tcPr>
-            <w:tcW w:type="dxa" w:w="3341"/>
+            <w:tcW w:type="dxa" w:w="2818"/>
             <w:tcBorders>
               <w:left w:color="000001" w:space="0" w:sz="2" w:val="single"/>
               <w:bottom w:color="000001" w:space="0" w:sz="2" w:val="single"/>
@@ -878,13 +874,13 @@
             </w:pPr>
             <w:r>
               <w:rPr/>
-              <w:t>0.9983333333333333</w:t>
-            </w:r>
-          </w:p>
-        </w:tc>
-        <w:tc>
-          <w:tcPr>
-            <w:tcW w:type="dxa" w:w="3302"/>
+              <w:t>0.9980555555555556</w:t>
+            </w:r>
+          </w:p>
+        </w:tc>
+        <w:tc>
+          <w:tcPr>
+            <w:tcW w:type="dxa" w:w="3300"/>
             <w:tcBorders>
               <w:left w:color="000001" w:space="0" w:sz="2" w:val="single"/>
               <w:bottom w:color="000001" w:space="0" w:sz="2" w:val="single"/>
@@ -906,7 +902,7 @@
             </w:pPr>
             <w:r>
               <w:rPr/>
-              <w:t>0.9595959595959596</w:t>
+              <w:t>0.8813131313131313</w:t>
             </w:r>
           </w:p>
         </w:tc>
@@ -917,7 +913,7 @@
         </w:trPr>
         <w:tc>
           <w:tcPr>
-            <w:tcW w:type="dxa" w:w="3341"/>
+            <w:tcW w:type="dxa" w:w="2818"/>
             <w:tcBorders>
               <w:left w:color="000001" w:space="0" w:sz="2" w:val="single"/>
               <w:bottom w:color="000001" w:space="0" w:sz="2" w:val="single"/>
@@ -965,13 +961,13 @@
             </w:pPr>
             <w:r>
               <w:rPr/>
-              <w:t>0.9980555555555556</w:t>
-            </w:r>
-          </w:p>
-        </w:tc>
-        <w:tc>
-          <w:tcPr>
-            <w:tcW w:type="dxa" w:w="3302"/>
+              <w:t>0.9986111111111111</w:t>
+            </w:r>
+          </w:p>
+        </w:tc>
+        <w:tc>
+          <w:tcPr>
+            <w:tcW w:type="dxa" w:w="3300"/>
             <w:tcBorders>
               <w:left w:color="000001" w:space="0" w:sz="2" w:val="single"/>
               <w:bottom w:color="000001" w:space="0" w:sz="2" w:val="single"/>
@@ -993,7 +989,7 @@
             </w:pPr>
             <w:r>
               <w:rPr/>
-              <w:t>0.9419191919191919</w:t>
+              <w:t>0.9494949494949495</w:t>
             </w:r>
           </w:p>
         </w:tc>

</xml_diff>